<commit_message>
Mise à jour diverse
Budget, plannification et plan câble
</commit_message>
<xml_diff>
--- a/Livrables/2. Rapport de spécification justifiant les choix techniques/Câbles/câbles.docx
+++ b/Livrables/2. Rapport de spécification justifiant les choix techniques/Câbles/câbles.docx
@@ -93,12 +93,14 @@
     </w:p>
     <w:p>
       <w:r>
-        <w:t>Avec les routeurs, le serveur Cs</w:t>
-      </w:r>
+        <w:t xml:space="preserve">Avec les routeurs, le serveur </w:t>
+      </w:r>
+      <w:proofErr w:type="spellStart"/>
       <w:proofErr w:type="gramStart"/>
       <w:r>
-        <w:t> :Go</w:t>
-      </w:r>
+        <w:t>Cs:Go</w:t>
+      </w:r>
+      <w:proofErr w:type="spellEnd"/>
       <w:proofErr w:type="gramEnd"/>
       <w:r>
         <w:t>.</w:t>
@@ -106,26 +108,28 @@
     </w:p>
     <w:p>
       <w:r>
-        <w:t xml:space="preserve">De se local partent les fils vers les </w:t>
-      </w:r>
-      <w:proofErr w:type="spellStart"/>
-      <w:r>
-        <w:t>switch</w:t>
+        <w:t xml:space="preserve">De </w:t>
+      </w:r>
+      <w:r>
+        <w:t>c</w:t>
+      </w:r>
+      <w:r>
+        <w:t>e local partent les fils vers les switch</w:t>
+      </w:r>
+      <w:r>
+        <w:t>e</w:t>
       </w:r>
       <w:r>
         <w:t>s</w:t>
       </w:r>
-      <w:proofErr w:type="spellEnd"/>
-      <w:r>
-        <w:t xml:space="preserve"> disposés sur les tables de 5 et surveillés par </w:t>
-      </w:r>
-      <w:proofErr w:type="gramStart"/>
-      <w:r>
-        <w:t>des staff</w:t>
-      </w:r>
-      <w:proofErr w:type="gramEnd"/>
-      <w:r>
-        <w:t xml:space="preserve"> de l’évènement.</w:t>
+      <w:r>
+        <w:t xml:space="preserve"> disposés sur les tables de 5 et surveillés par des </w:t>
+      </w:r>
+      <w:r>
+        <w:t>membres de l’équipe</w:t>
+      </w:r>
+      <w:r>
+        <w:t>.</w:t>
       </w:r>
     </w:p>
     <w:p>
@@ -229,8 +233,17 @@
     </w:p>
     <w:p/>
     <w:p>
-      <w:r>
-        <w:t>Les Câbles choisit sont des Ethernet RJ45 cat 5</w:t>
+      <w:pPr>
+        <w:jc w:val="both"/>
+      </w:pPr>
+      <w:r>
+        <w:t>Les Câbles choisi</w:t>
+      </w:r>
+      <w:r>
+        <w:t>s</w:t>
+      </w:r>
+      <w:r>
+        <w:t xml:space="preserve"> sont des Ethernet RJ45 cat 5</w:t>
       </w:r>
       <w:r>
         <w:rPr>
@@ -253,15 +266,27 @@
         <w:t>des ondes extérieures</w:t>
       </w:r>
       <w:r>
-        <w:t xml:space="preserve"> des autres câbles qui passerons à côté.</w:t>
-      </w:r>
-    </w:p>
-    <w:p>
+        <w:t xml:space="preserve"> des autres câbles qui passeron</w:t>
+      </w:r>
+      <w:r>
+        <w:t>t</w:t>
+      </w:r>
+      <w:r>
+        <w:t xml:space="preserve"> à côté.</w:t>
+      </w:r>
+    </w:p>
+    <w:p>
+      <w:pPr>
+        <w:jc w:val="both"/>
+      </w:pPr>
       <w:r>
         <w:t>De plus, les câbles sont aux normes Lz0H et EN50288 afin de garantir plus de sécurité.</w:t>
       </w:r>
     </w:p>
     <w:p>
+      <w:pPr>
+        <w:jc w:val="both"/>
+      </w:pPr>
       <w:r>
         <w:t>Nous utilisons la catégorie 5e car cette dernière est la plus utilisée dans les réseau Gigabit Ethernet et qu’elle correspond aux topologie</w:t>
       </w:r>
@@ -273,6 +298,9 @@
       </w:r>
     </w:p>
     <w:p>
+      <w:pPr>
+        <w:jc w:val="both"/>
+      </w:pPr>
       <w:r>
         <w:t xml:space="preserve">Enfin, nous avons choisi cette catégorie de câble pour des raison de dimensions. Le hall étant d’à peu près 70m de long et </w:t>
       </w:r>
@@ -280,7 +308,13 @@
         <w:t>45</w:t>
       </w:r>
       <w:r>
-        <w:t xml:space="preserve">m de large nous avons calculer des longueurs entre 10 et 100 m. Il était donc important de trouver un câble permettant ces dimensions. </w:t>
+        <w:t>m de large</w:t>
+      </w:r>
+      <w:r>
+        <w:t>,</w:t>
+      </w:r>
+      <w:r>
+        <w:t xml:space="preserve"> nous avons calculer des longueurs entre 10 et 100 m. Il était donc important de trouver un câble permettant ces dimensions. </w:t>
       </w:r>
     </w:p>
     <w:p/>
@@ -294,8 +328,15 @@
         <w:t>III/ Dimensions choisies</w:t>
       </w:r>
     </w:p>
-    <w:p/>
-    <w:p>
+    <w:p>
+      <w:pPr>
+        <w:jc w:val="both"/>
+      </w:pPr>
+    </w:p>
+    <w:p>
+      <w:pPr>
+        <w:jc w:val="both"/>
+      </w:pPr>
       <w:r>
         <w:t>Nous avons décidé de regrouper les joueur</w:t>
       </w:r>
@@ -313,7 +354,10 @@
       </w:r>
       <w:proofErr w:type="spellStart"/>
       <w:r>
-        <w:t>legend</w:t>
+        <w:t>L</w:t>
+      </w:r>
+      <w:r>
+        <w:t>egend</w:t>
       </w:r>
       <w:proofErr w:type="spellEnd"/>
       <w:r>
@@ -324,24 +368,35 @@
       </w:r>
     </w:p>
     <w:p>
-      <w:r>
-        <w:t xml:space="preserve">Nous avons donc choisi de partir des tables en haut (sur lesquelles sont posés les </w:t>
-      </w:r>
-      <w:proofErr w:type="spellStart"/>
-      <w:r>
-        <w:t>switchs</w:t>
-      </w:r>
-      <w:proofErr w:type="spellEnd"/>
-      <w:r>
-        <w:t xml:space="preserve">, gardés pas des staffs et des barrières.) et de mesurer une longueur de câble en fonction de la dernière table du groupe (la plus éloignée.) Nous ajoutons à cette mesure une marge de 25% afin d’assurer la connexion pour tous. </w:t>
-      </w:r>
-      <w:proofErr w:type="gramStart"/>
-      <w:r>
-        <w:t>( les</w:t>
-      </w:r>
-      <w:proofErr w:type="gramEnd"/>
-      <w:r>
-        <w:t xml:space="preserve"> mesures sont faites en fonction d’un produit en croix, sur un plan papier imprimé, nous avons les mesures des tables de joueurs et en fonction de cela nous avons convertis nos mesures pour avoir des tailles réels.)</w:t>
+      <w:pPr>
+        <w:jc w:val="both"/>
+      </w:pPr>
+      <w:r>
+        <w:t>Nous avons donc choisi de partir des tables en haut (sur lesquelles sont posés les switch</w:t>
+      </w:r>
+      <w:r>
+        <w:t>e</w:t>
+      </w:r>
+      <w:r>
+        <w:t xml:space="preserve">s, gardés pas des </w:t>
+      </w:r>
+      <w:r>
+        <w:t>membres de l’équipe</w:t>
+      </w:r>
+      <w:r>
+        <w:t xml:space="preserve"> et des barrières.) et de mesurer une longueur de câble en fonction de la dernière table du groupe (la plus éloignée.) Nous ajoutons à cette mesure une marge de 25% afin d’assurer la connexion pour tous. (</w:t>
+      </w:r>
+      <w:r>
+        <w:t>L</w:t>
+      </w:r>
+      <w:r>
+        <w:t xml:space="preserve">es mesures sont faites en fonction d’un produit en croix, sur un plan papier imprimé, nous avons les mesures des tables de joueurs et en fonction de cela nous avons convertis nos mesures pour avoir </w:t>
+      </w:r>
+      <w:r>
+        <w:t>des tailles réelles</w:t>
+      </w:r>
+      <w:r>
+        <w:t>.)</w:t>
       </w:r>
     </w:p>
     <w:p/>
@@ -447,41 +502,13 @@
       </w:r>
     </w:p>
     <w:p>
-      <w:pPr>
-        <w:rPr>
-          <w:lang w:val="en-GB"/>
-        </w:rPr>
-      </w:pPr>
-      <w:r>
-        <w:rPr>
-          <w:lang w:val="en-GB"/>
-        </w:rPr>
+      <w:r>
         <w:t>6</w:t>
       </w:r>
       <w:r>
-        <w:rPr>
-          <w:lang w:val="en-GB"/>
-        </w:rPr>
-        <w:t xml:space="preserve">0 </w:t>
-      </w:r>
-      <w:proofErr w:type="spellStart"/>
-      <w:r>
-        <w:rPr>
-          <w:lang w:val="en-GB"/>
-        </w:rPr>
-        <w:t>câbles</w:t>
-      </w:r>
-      <w:proofErr w:type="spellEnd"/>
-      <w:r>
-        <w:rPr>
-          <w:lang w:val="en-GB"/>
-        </w:rPr>
-        <w:t xml:space="preserve"> </w:t>
-      </w:r>
-      <w:r>
-        <w:rPr>
-          <w:lang w:val="en-GB"/>
-        </w:rPr>
+        <w:t xml:space="preserve">0 câbles </w:t>
+      </w:r>
+      <w:r>
         <w:t>de 20m</w:t>
       </w:r>
     </w:p>
@@ -490,16 +517,7 @@
         <w:t>6</w:t>
       </w:r>
       <w:r>
-        <w:t>0 c</w:t>
-      </w:r>
-      <w:r>
-        <w:t>âbles de 2</w:t>
-      </w:r>
-      <w:r>
-        <w:t>5</w:t>
-      </w:r>
-      <w:r>
-        <w:t>m</w:t>
+        <w:t>0 câbles de 25m</w:t>
       </w:r>
     </w:p>
     <w:p>
@@ -535,11 +553,16 @@
       <w:r>
         <w:t xml:space="preserve">Partie </w:t>
       </w:r>
+      <w:proofErr w:type="spellStart"/>
       <w:r>
         <w:t>W</w:t>
       </w:r>
       <w:r>
-        <w:t xml:space="preserve">LAN </w:t>
+        <w:t>LAN</w:t>
+      </w:r>
+      <w:proofErr w:type="spellEnd"/>
+      <w:r>
+        <w:t xml:space="preserve"> </w:t>
       </w:r>
       <w:proofErr w:type="spellStart"/>
       <w:r>
@@ -639,29 +662,32 @@
         <w:t>Câble</w:t>
       </w:r>
       <w:r>
-        <w:t xml:space="preserve">s de liaisons des </w:t>
+        <w:t>s de liaisons des switch</w:t>
+      </w:r>
+      <w:r>
+        <w:t>e</w:t>
+      </w:r>
+      <w:r>
+        <w:t>s :</w:t>
+      </w:r>
+    </w:p>
+    <w:p>
+      <w:r>
+        <w:t>Du local technique aux switch HS, RL et PUBG : câbles de 35m</w:t>
+      </w:r>
+    </w:p>
+    <w:p>
+      <w:r>
+        <w:t xml:space="preserve">Du local technique aux switch </w:t>
       </w:r>
       <w:proofErr w:type="spellStart"/>
       <w:r>
-        <w:t>switchs</w:t>
-      </w:r>
-      <w:proofErr w:type="spellEnd"/>
-      <w:r>
-        <w:t> :</w:t>
-      </w:r>
-    </w:p>
-    <w:p>
-      <w:r>
-        <w:t>Du local technique aux switch HS, RL et PUBG : câbles de 35m</w:t>
-      </w:r>
-    </w:p>
-    <w:p>
-      <w:r>
-        <w:t xml:space="preserve">Du local technique aux switch </w:t>
-      </w:r>
-      <w:proofErr w:type="spellStart"/>
-      <w:r>
-        <w:t>Lol</w:t>
+        <w:t>L</w:t>
+      </w:r>
+      <w:bookmarkStart w:id="0" w:name="_GoBack"/>
+      <w:bookmarkEnd w:id="0"/>
+      <w:r>
+        <w:t>ol</w:t>
       </w:r>
       <w:proofErr w:type="spellEnd"/>
       <w:r>
@@ -688,12 +714,14 @@
       </w:pPr>
       <w:r>
         <w:lastRenderedPageBreak/>
-        <w:t>Partie LAN CS</w:t>
-      </w:r>
+        <w:t xml:space="preserve">Partie LAN </w:t>
+      </w:r>
+      <w:proofErr w:type="spellStart"/>
       <w:proofErr w:type="gramStart"/>
       <w:r>
-        <w:t> :GO</w:t>
-      </w:r>
+        <w:t>CS:GO</w:t>
+      </w:r>
+      <w:proofErr w:type="spellEnd"/>
       <w:proofErr w:type="gramEnd"/>
       <w:r>
         <w:t> </w:t>
@@ -742,7 +770,13 @@
         <w:jc w:val="left"/>
       </w:pPr>
       <w:r>
-        <w:t xml:space="preserve">Total des câbles : 504 </w:t>
+        <w:t>Nombre t</w:t>
+      </w:r>
+      <w:r>
+        <w:t>otal des câbles : 50</w:t>
+      </w:r>
+      <w:r>
+        <w:t>6</w:t>
       </w:r>
     </w:p>
     <w:p>
@@ -751,10 +785,7 @@
       </w:r>
     </w:p>
     <w:p/>
-    <w:p>
-      <w:bookmarkStart w:id="0" w:name="_GoBack"/>
-      <w:bookmarkEnd w:id="0"/>
-    </w:p>
+    <w:p/>
     <w:p/>
     <w:p/>
     <w:p/>
@@ -796,7 +827,35 @@
         <w:t xml:space="preserve">L’armoire à une intensité </w:t>
       </w:r>
       <w:r>
-        <w:t>de 630A et un voltage basique de 220V donc une puissance de 138400w soit 140Kw car P = U * I.</w:t>
+        <w:t>de 630A et un voltage basique de 220V donc une puissance de 138400</w:t>
+      </w:r>
+      <w:r>
+        <w:t xml:space="preserve"> </w:t>
+      </w:r>
+      <w:r>
+        <w:t>w soit 140</w:t>
+      </w:r>
+      <w:r>
+        <w:t xml:space="preserve"> </w:t>
+      </w:r>
+      <w:proofErr w:type="spellStart"/>
+      <w:r>
+        <w:t>Kw</w:t>
+      </w:r>
+      <w:proofErr w:type="spellEnd"/>
+      <w:r>
+        <w:t xml:space="preserve"> car </w:t>
+      </w:r>
+      <m:oMath>
+        <m:r>
+          <w:rPr>
+            <w:rFonts w:ascii="Cambria Math" w:hAnsi="Cambria Math"/>
+          </w:rPr>
+          <m:t>P = U * I</m:t>
+        </m:r>
+      </m:oMath>
+      <w:r>
+        <w:t>.</w:t>
       </w:r>
     </w:p>
     <w:p>
@@ -824,21 +883,50 @@
     </w:p>
     <w:p>
       <w:r>
-        <w:t>Donc la consommation serait de (350+</w:t>
-      </w:r>
-      <w:proofErr w:type="gramStart"/>
-      <w:r>
-        <w:t>35)*</w:t>
-      </w:r>
-      <w:proofErr w:type="gramEnd"/>
-      <w:r>
-        <w:t>504 = 194 040w.</w:t>
-      </w:r>
-    </w:p>
-    <w:p>
-      <w:r>
-        <w:t>Donc A = 194 040/220</w:t>
-      </w:r>
+        <w:t xml:space="preserve">Donc la consommation serait de </w:t>
+      </w:r>
+      <m:oMath>
+        <m:d>
+          <m:dPr>
+            <m:ctrlPr>
+              <w:rPr>
+                <w:rFonts w:ascii="Cambria Math" w:hAnsi="Cambria Math"/>
+                <w:i/>
+              </w:rPr>
+            </m:ctrlPr>
+          </m:dPr>
+          <m:e>
+            <m:r>
+              <w:rPr>
+                <w:rFonts w:ascii="Cambria Math" w:hAnsi="Cambria Math"/>
+              </w:rPr>
+              <m:t>350+35</m:t>
+            </m:r>
+          </m:e>
+        </m:d>
+        <m:r>
+          <w:rPr>
+            <w:rFonts w:ascii="Cambria Math" w:hAnsi="Cambria Math"/>
+          </w:rPr>
+          <m:t>*504 = 194 040 w</m:t>
+        </m:r>
+      </m:oMath>
+      <w:r>
+        <w:t>.</w:t>
+      </w:r>
+    </w:p>
+    <w:p>
+      <w:r>
+        <w:t xml:space="preserve">Donc </w:t>
+      </w:r>
+      <m:oMath>
+        <m:r>
+          <w:rPr>
+            <w:rFonts w:ascii="Cambria Math" w:hAnsi="Cambria Math"/>
+          </w:rPr>
+          <m:t>A = 194 040 /  220</m:t>
+        </m:r>
+      </m:oMath>
     </w:p>
     <w:p>
       <w:r>

</xml_diff>

<commit_message>
Amélioration des descriptions techniques
Ajout de description techniques pour les câbles cat 5e
</commit_message>
<xml_diff>
--- a/Livrables/2. Rapport de spécification justifiant les choix techniques/Câbles/câbles.docx
+++ b/Livrables/2. Rapport de spécification justifiant les choix techniques/Câbles/câbles.docx
@@ -233,76 +233,107 @@
     </w:p>
     <w:p/>
     <w:p>
+      <w:r>
+        <w:t>Les Câbles choisi sont des Ethernet RJ45 cat 5</w:t>
+      </w:r>
+      <w:r>
+        <w:rPr>
+          <w:vertAlign w:val="superscript"/>
+        </w:rPr>
+        <w:t>e</w:t>
+      </w:r>
+      <w:r>
+        <w:t>. Nous avons choisi des protection F/</w:t>
+      </w:r>
+      <w:proofErr w:type="spellStart"/>
+      <w:r>
+        <w:t>Udp</w:t>
+      </w:r>
+      <w:proofErr w:type="spellEnd"/>
+      <w:r>
+        <w:t xml:space="preserve"> </w:t>
+      </w:r>
+      <w:r>
+        <w:t xml:space="preserve">(avec une impédance de 100 ohms) </w:t>
+      </w:r>
+      <w:r>
+        <w:t xml:space="preserve">pour nous protéger </w:t>
+      </w:r>
+      <w:r>
+        <w:t>des ondes extérieures</w:t>
+      </w:r>
+      <w:r>
+        <w:t xml:space="preserve"> des autres câbles qui passeron</w:t>
+      </w:r>
+      <w:r>
+        <w:t>t</w:t>
+      </w:r>
+      <w:r>
+        <w:t xml:space="preserve"> à côté</w:t>
+      </w:r>
+      <w:r>
+        <w:t xml:space="preserve"> et limiter l’émission de bruits entre les câbles (para- et dia- phonie</w:t>
+      </w:r>
+      <w:r>
+        <w:t>.</w:t>
+      </w:r>
+      <w:r>
+        <w:t>). Ce phénomène est plus important dans les câbles Cat 5</w:t>
+      </w:r>
+      <w:r>
+        <w:rPr>
+          <w:vertAlign w:val="superscript"/>
+        </w:rPr>
+        <w:t>e</w:t>
+      </w:r>
+      <w:r>
+        <w:t xml:space="preserve"> que les câbles 5. </w:t>
+      </w:r>
+      <w:r>
+        <w:t>Ce</w:t>
+      </w:r>
+      <w:r>
+        <w:t xml:space="preserve">pendant ce </w:t>
+      </w:r>
+      <w:r>
+        <w:t>type</w:t>
+      </w:r>
+      <w:bookmarkStart w:id="0" w:name="_GoBack"/>
+      <w:bookmarkEnd w:id="0"/>
+      <w:r>
+        <w:t xml:space="preserve"> de câbles sont adaptés pour le Gigabit Ethernet avec une topologie en étoile. De plus de débit de la fibre donné par le Hall de Reims est des 300mbit/s. Nous avons donc </w:t>
+      </w:r>
+      <w:r>
+        <w:t>choisi</w:t>
+      </w:r>
+      <w:r>
+        <w:t xml:space="preserve"> la catégorie 5</w:t>
+      </w:r>
+      <w:r>
+        <w:rPr>
+          <w:vertAlign w:val="superscript"/>
+        </w:rPr>
+        <w:t>e</w:t>
+      </w:r>
+      <w:r>
+        <w:t xml:space="preserve"> qui va de 0 à 1000Mbit/s</w:t>
+      </w:r>
+      <w:r>
+        <w:t xml:space="preserve"> au lieu de la catégorie 5 qui va de 0 à 100 Mbit/s. </w:t>
+      </w:r>
+    </w:p>
+    <w:p>
       <w:pPr>
         <w:jc w:val="both"/>
       </w:pPr>
       <w:r>
-        <w:t>Les Câbles choisi</w:t>
+        <w:t>Enfin, nous avons choisi cette catégorie de câble pour des raison</w:t>
       </w:r>
       <w:r>
         <w:t>s</w:t>
       </w:r>
       <w:r>
-        <w:t xml:space="preserve"> sont des Ethernet RJ45 cat 5</w:t>
-      </w:r>
-      <w:r>
-        <w:rPr>
-          <w:vertAlign w:val="superscript"/>
-        </w:rPr>
-        <w:t>e</w:t>
-      </w:r>
-      <w:r>
-        <w:t>. Nous avons choisi des protection F/</w:t>
-      </w:r>
-      <w:proofErr w:type="spellStart"/>
-      <w:r>
-        <w:t>Udp</w:t>
-      </w:r>
-      <w:proofErr w:type="spellEnd"/>
-      <w:r>
-        <w:t xml:space="preserve"> pour nous protéger </w:t>
-      </w:r>
-      <w:r>
-        <w:t>des ondes extérieures</w:t>
-      </w:r>
-      <w:r>
-        <w:t xml:space="preserve"> des autres câbles qui passeron</w:t>
-      </w:r>
-      <w:r>
-        <w:t>t</w:t>
-      </w:r>
-      <w:r>
-        <w:t xml:space="preserve"> à côté.</w:t>
-      </w:r>
-    </w:p>
-    <w:p>
-      <w:pPr>
-        <w:jc w:val="both"/>
-      </w:pPr>
-      <w:r>
-        <w:t>De plus, les câbles sont aux normes Lz0H et EN50288 afin de garantir plus de sécurité.</w:t>
-      </w:r>
-    </w:p>
-    <w:p>
-      <w:pPr>
-        <w:jc w:val="both"/>
-      </w:pPr>
-      <w:r>
-        <w:t>Nous utilisons la catégorie 5e car cette dernière est la plus utilisée dans les réseau Gigabit Ethernet et qu’elle correspond aux topologie</w:t>
-      </w:r>
-      <w:r>
-        <w:t>s</w:t>
-      </w:r>
-      <w:r>
-        <w:t xml:space="preserve"> en étoiles, celles que nous utilisons.</w:t>
-      </w:r>
-    </w:p>
-    <w:p>
-      <w:pPr>
-        <w:jc w:val="both"/>
-      </w:pPr>
-      <w:r>
-        <w:t xml:space="preserve">Enfin, nous avons choisi cette catégorie de câble pour des raison de dimensions. Le hall étant d’à peu près 70m de long et </w:t>
+        <w:t xml:space="preserve"> de dimensions. Le hall étant d’à peu près 70m de long et </w:t>
       </w:r>
       <w:r>
         <w:t>45</w:t>
@@ -317,7 +348,17 @@
         <w:t xml:space="preserve"> nous avons calculer des longueurs entre 10 et 100 m. Il était donc important de trouver un câble permettant ces dimensions. </w:t>
       </w:r>
     </w:p>
-    <w:p/>
+    <w:p>
+      <w:r>
+        <w:t>Enfin</w:t>
+      </w:r>
+      <w:r>
+        <w:t>, les câbles sont aux normes Lz0H et EN50288 afin de garantir plus de sécurité</w:t>
+      </w:r>
+      <w:r>
+        <w:t xml:space="preserve"> </w:t>
+      </w:r>
+    </w:p>
     <w:p/>
     <w:p/>
     <w:p>
@@ -553,16 +594,11 @@
       <w:r>
         <w:t xml:space="preserve">Partie </w:t>
       </w:r>
-      <w:proofErr w:type="spellStart"/>
       <w:r>
         <w:t>W</w:t>
       </w:r>
       <w:r>
-        <w:t>LAN</w:t>
-      </w:r>
-      <w:proofErr w:type="spellEnd"/>
-      <w:r>
-        <w:t xml:space="preserve"> </w:t>
+        <w:t xml:space="preserve">LAN </w:t>
       </w:r>
       <w:proofErr w:type="spellStart"/>
       <w:r>
@@ -682,12 +718,7 @@
       </w:r>
       <w:proofErr w:type="spellStart"/>
       <w:r>
-        <w:t>L</w:t>
-      </w:r>
-      <w:bookmarkStart w:id="0" w:name="_GoBack"/>
-      <w:bookmarkEnd w:id="0"/>
-      <w:r>
-        <w:t>ol</w:t>
+        <w:t>Lol</w:t>
       </w:r>
       <w:proofErr w:type="spellEnd"/>
       <w:r>
@@ -716,12 +747,10 @@
         <w:lastRenderedPageBreak/>
         <w:t xml:space="preserve">Partie LAN </w:t>
       </w:r>
-      <w:proofErr w:type="spellStart"/>
       <w:proofErr w:type="gramStart"/>
       <w:r>
         <w:t>CS:GO</w:t>
       </w:r>
-      <w:proofErr w:type="spellEnd"/>
       <w:proofErr w:type="gramEnd"/>
       <w:r>
         <w:t> </w:t>
@@ -783,6 +812,14 @@
       <w:r>
         <w:t>Prix : 13 616,21€</w:t>
       </w:r>
+    </w:p>
+    <w:p/>
+    <w:p/>
+    <w:p>
+      <w:pPr>
+        <w:pStyle w:val="Titre1"/>
+        <w:jc w:val="left"/>
+      </w:pPr>
     </w:p>
     <w:p/>
     <w:p/>
@@ -790,9 +827,6 @@
     <w:p/>
     <w:p/>
     <w:p/>
-    <w:p/>
-    <w:p/>
-    <w:p/>
     <w:p>
       <w:pPr>
         <w:rPr>
@@ -827,13 +861,25 @@
         <w:t xml:space="preserve">L’armoire à une intensité </w:t>
       </w:r>
       <w:r>
-        <w:t>de 630A et un voltage basique de 220V donc une puissance de 138400</w:t>
+        <w:t>de 630A et un voltage basique de 220V donc une puissance de 138</w:t>
+      </w:r>
+      <w:r>
+        <w:t>6</w:t>
+      </w:r>
+      <w:r>
+        <w:t>00</w:t>
       </w:r>
       <w:r>
         <w:t xml:space="preserve"> </w:t>
       </w:r>
       <w:r>
-        <w:t>w soit 140</w:t>
+        <w:t>w soit</w:t>
+      </w:r>
+      <w:r>
+        <w:t xml:space="preserve"> un peu moins de</w:t>
+      </w:r>
+      <w:r>
+        <w:t xml:space="preserve"> 140</w:t>
       </w:r>
       <w:r>
         <w:t xml:space="preserve"> </w:t>
@@ -860,172 +906,112 @@
     </w:p>
     <w:p>
       <w:pPr>
-        <w:pStyle w:val="Sous-titre"/>
-        <w:jc w:val="left"/>
-      </w:pPr>
-      <w:r>
-        <w:t>Situation la plus consommatrice :</w:t>
-      </w:r>
-    </w:p>
-    <w:p>
-      <w:r>
-        <w:t>Un</w:t>
-      </w:r>
-      <w:r>
-        <w:t xml:space="preserve">e tour de pc </w:t>
-      </w:r>
-      <w:r>
-        <w:t>consomme environ 350w</w:t>
-      </w:r>
-      <w:r>
-        <w:t xml:space="preserve">, un écran de pc prend 35w. </w:t>
-      </w:r>
-    </w:p>
-    <w:p>
-      <w:r>
-        <w:t xml:space="preserve">Donc la consommation serait de </w:t>
-      </w:r>
-      <m:oMath>
-        <m:d>
-          <m:dPr>
-            <m:ctrlPr>
-              <w:rPr>
-                <w:rFonts w:ascii="Cambria Math" w:hAnsi="Cambria Math"/>
-                <w:i/>
-              </w:rPr>
-            </m:ctrlPr>
-          </m:dPr>
-          <m:e>
-            <m:r>
-              <w:rPr>
-                <w:rFonts w:ascii="Cambria Math" w:hAnsi="Cambria Math"/>
-              </w:rPr>
-              <m:t>350+35</m:t>
-            </m:r>
-          </m:e>
-        </m:d>
-        <m:r>
-          <w:rPr>
-            <w:rFonts w:ascii="Cambria Math" w:hAnsi="Cambria Math"/>
-          </w:rPr>
-          <m:t>*504 = 194 040 w</m:t>
-        </m:r>
-      </m:oMath>
-      <w:r>
-        <w:t>.</w:t>
-      </w:r>
-    </w:p>
-    <w:p>
-      <w:r>
-        <w:t xml:space="preserve">Donc </w:t>
-      </w:r>
-      <m:oMath>
-        <m:r>
-          <w:rPr>
-            <w:rFonts w:ascii="Cambria Math" w:hAnsi="Cambria Math"/>
-          </w:rPr>
-          <m:t>A = 194 040 /  220</m:t>
-        </m:r>
-      </m:oMath>
-    </w:p>
-    <w:p>
-      <w:r>
-        <w:tab/>
-        <w:t xml:space="preserve">  = 882.</w:t>
-      </w:r>
-    </w:p>
-    <w:p>
-      <w:r>
-        <w:t>Sans compter les alimentations des stands</w:t>
-      </w:r>
-      <w:r>
-        <w:t>, l’équipement réseau</w:t>
-      </w:r>
-      <w:r>
-        <w:t xml:space="preserve"> et de l’écran géant. Dans la pire situation il nous faudrait une armoire de 1000A. </w:t>
-      </w:r>
-    </w:p>
-    <w:p>
-      <w:hyperlink r:id="rId6" w:history="1">
-        <w:r>
-          <w:rPr>
-            <w:rStyle w:val="Lienhypertexte"/>
-          </w:rPr>
-          <w:t>https://www.dron.fr/location-materiel/groupe_electrogene/location-armoires_chantier_17/location-inverseur_normal_secours_amperage_1000_231.htm</w:t>
-        </w:r>
-      </w:hyperlink>
-    </w:p>
-    <w:p/>
-    <w:p/>
-    <w:p>
-      <w:pPr>
-        <w:pStyle w:val="Sous-titre"/>
-        <w:jc w:val="left"/>
-      </w:pPr>
-      <w:r>
-        <w:t>Meilleures situations</w:t>
-      </w:r>
-      <w:r>
-        <w:t> :</w:t>
-      </w:r>
-    </w:p>
-    <w:p>
-      <w:pPr>
-        <w:tabs>
-          <w:tab w:val="left" w:pos="3312"/>
-        </w:tabs>
-      </w:pPr>
-      <w:r>
-        <w:t xml:space="preserve">Un pc portable consomme 200A </w:t>
-      </w:r>
-    </w:p>
-    <w:p>
-      <w:pPr>
-        <w:tabs>
-          <w:tab w:val="left" w:pos="3312"/>
-        </w:tabs>
-      </w:pPr>
-      <w:r>
-        <w:t>Donc la consommation serait de 200*504 = 100 800w</w:t>
-      </w:r>
-    </w:p>
-    <w:p>
-      <w:pPr>
-        <w:tabs>
-          <w:tab w:val="left" w:pos="3312"/>
-        </w:tabs>
-      </w:pPr>
-      <w:r>
-        <w:t>Laissant 38 000 w pour l’écran géant</w:t>
-      </w:r>
-      <w:r>
-        <w:t xml:space="preserve">, les équipements réseau </w:t>
-      </w:r>
-      <w:r>
-        <w:t xml:space="preserve">et les stands. </w:t>
-      </w:r>
-    </w:p>
-    <w:p>
-      <w:pPr>
-        <w:tabs>
-          <w:tab w:val="left" w:pos="3312"/>
-        </w:tabs>
-      </w:pPr>
-      <w:r>
-        <w:t>Elle serait donc juste suffisante.</w:t>
-      </w:r>
-    </w:p>
-    <w:p>
-      <w:hyperlink r:id="rId7" w:history="1">
-        <w:r>
-          <w:rPr>
-            <w:rStyle w:val="Lienhypertexte"/>
-          </w:rPr>
-          <w:t>https://www.dron.fr/location-materiel/groupe_electrogene/location-armoires_chantier_17/location-inverseur_normal_secours_amperage_800_230.htm</w:t>
-        </w:r>
-      </w:hyperlink>
-    </w:p>
-    <w:p/>
+        <w:ind w:left="-5" w:right="227"/>
+      </w:pPr>
+      <w:r>
+        <w:t xml:space="preserve">Or avec le matériel réseau nous perdons 2730w. Nous avons donc 135 870w disponible pour les joueurs ; </w:t>
+      </w:r>
+      <w:r>
+        <w:rPr>
+          <w:rFonts w:ascii="Century Gothic" w:eastAsia="Century Gothic" w:hAnsi="Century Gothic" w:cs="Century Gothic"/>
+        </w:rPr>
+        <w:t>C’est</w:t>
+      </w:r>
+      <w:r>
+        <w:t xml:space="preserve">-à-dire 452 pc de 300w branchés en même temps. </w:t>
+      </w:r>
+    </w:p>
+    <w:p>
+      <w:pPr>
+        <w:rPr>
+          <w:rFonts w:ascii="Century Gothic" w:eastAsia="Century Gothic" w:hAnsi="Century Gothic" w:cs="Century Gothic"/>
+        </w:rPr>
+      </w:pPr>
+      <w:r>
+        <w:rPr>
+          <w:rFonts w:ascii="Century Gothic" w:eastAsia="Century Gothic" w:hAnsi="Century Gothic" w:cs="Century Gothic"/>
+        </w:rPr>
+        <w:t>D’après le planning, les j</w:t>
+      </w:r>
+      <w:r>
+        <w:rPr>
+          <w:rFonts w:ascii="Century Gothic" w:eastAsia="Century Gothic" w:hAnsi="Century Gothic" w:cs="Century Gothic"/>
+        </w:rPr>
+        <w:t>oueurs ne jouent jamais tous en même temps (</w:t>
+      </w:r>
+      <w:r>
+        <w:rPr>
+          <w:rFonts w:ascii="Century Gothic" w:eastAsia="Century Gothic" w:hAnsi="Century Gothic" w:cs="Century Gothic"/>
+        </w:rPr>
+        <w:t xml:space="preserve">Le </w:t>
+      </w:r>
+      <w:r>
+        <w:rPr>
+          <w:rFonts w:ascii="Century Gothic" w:eastAsia="Century Gothic" w:hAnsi="Century Gothic" w:cs="Century Gothic"/>
+        </w:rPr>
+        <w:t xml:space="preserve"> maximum étant 28</w:t>
+      </w:r>
+      <w:r>
+        <w:rPr>
+          <w:rFonts w:ascii="Century Gothic" w:eastAsia="Century Gothic" w:hAnsi="Century Gothic" w:cs="Century Gothic"/>
+        </w:rPr>
+        <w:t>0</w:t>
+      </w:r>
+      <w:r>
+        <w:rPr>
+          <w:rFonts w:ascii="Century Gothic" w:eastAsia="Century Gothic" w:hAnsi="Century Gothic" w:cs="Century Gothic"/>
+        </w:rPr>
+        <w:t xml:space="preserve"> joueurs, </w:t>
+      </w:r>
+      <w:r>
+        <w:rPr>
+          <w:rFonts w:ascii="Century Gothic" w:eastAsia="Century Gothic" w:hAnsi="Century Gothic" w:cs="Century Gothic"/>
+        </w:rPr>
+        <w:t>donc une consommation</w:t>
+      </w:r>
+      <w:r>
+        <w:rPr>
+          <w:rFonts w:ascii="Century Gothic" w:eastAsia="Century Gothic" w:hAnsi="Century Gothic" w:cs="Century Gothic"/>
+        </w:rPr>
+        <w:t xml:space="preserve"> de</w:t>
+      </w:r>
+      <w:r>
+        <w:rPr>
+          <w:rFonts w:ascii="Century Gothic" w:eastAsia="Century Gothic" w:hAnsi="Century Gothic" w:cs="Century Gothic"/>
+        </w:rPr>
+        <w:t xml:space="preserve"> 84 000.</w:t>
+      </w:r>
+      <w:r>
+        <w:rPr>
+          <w:rFonts w:ascii="Century Gothic" w:eastAsia="Century Gothic" w:hAnsi="Century Gothic" w:cs="Century Gothic"/>
+        </w:rPr>
+        <w:t>)</w:t>
+      </w:r>
+    </w:p>
+    <w:p>
+      <w:pPr>
+        <w:rPr>
+          <w:rFonts w:ascii="Century Gothic" w:eastAsia="Century Gothic" w:hAnsi="Century Gothic" w:cs="Century Gothic"/>
+        </w:rPr>
+      </w:pPr>
+      <w:r>
+        <w:rPr>
+          <w:rFonts w:ascii="Century Gothic" w:eastAsia="Century Gothic" w:hAnsi="Century Gothic" w:cs="Century Gothic"/>
+        </w:rPr>
+        <w:t>L’écran fait 6m de long et nous estimons sa hauteur à 3 mètres. Sa surface est donc de 18m². Or il consomme 400W.m², donc 7200w lorsqu’il est allumé, avec maximum 428 pcs allumés.</w:t>
+      </w:r>
+    </w:p>
+    <w:p>
+      <w:r>
+        <w:t xml:space="preserve">L’armoire </w:t>
+      </w:r>
+      <w:r>
+        <w:t xml:space="preserve">de 630A </w:t>
+      </w:r>
+      <w:r>
+        <w:t xml:space="preserve">est donc suffisante. </w:t>
+      </w:r>
+    </w:p>
     <w:p/>
     <w:p>
       <w:pPr>

</xml_diff>